<commit_message>
updated change mng. rep.
</commit_message>
<xml_diff>
--- a/reports/DEL#3/Change Management Report.docx
+++ b/reports/DEL#3/Change Management Report.docx
@@ -4,6 +4,69 @@
   <w:body>
     <w:p>
       <w:pPr>
+        <w:pStyle w:val="KonuBal"/>
+      </w:pPr>
+      <w:proofErr w:type="spellStart"/>
+      <w:r>
+        <w:t>PepeFit</w:t>
+      </w:r>
+      <w:proofErr w:type="spellEnd"/>
+    </w:p>
+    <w:p>
+      <w:pPr>
+        <w:pStyle w:val="KonuBal"/>
+      </w:pPr>
+      <w:r>
+        <w:t>Change Management Report</w:t>
+      </w:r>
+    </w:p>
+    <w:p/>
+    <w:p>
+      <w:pPr>
+        <w:pStyle w:val="Balk1"/>
+      </w:pPr>
+      <w:bookmarkStart w:id="0" w:name="_Toc456598586"/>
+      <w:bookmarkStart w:id="1" w:name="_Toc456600917"/>
+      <w:bookmarkStart w:id="2" w:name="_Toc512930904"/>
+      <w:bookmarkStart w:id="3" w:name="_Toc20715754"/>
+      <w:r>
+        <w:t>Introduction</w:t>
+      </w:r>
+      <w:bookmarkEnd w:id="0"/>
+      <w:bookmarkEnd w:id="1"/>
+      <w:bookmarkEnd w:id="2"/>
+      <w:bookmarkEnd w:id="3"/>
+    </w:p>
+    <w:p>
+      <w:pPr>
+        <w:jc w:val="left"/>
+        <w:rPr>
+          <w:lang w:val="en-US"/>
+        </w:rPr>
+      </w:pPr>
+      <w:r>
+        <w:rPr>
+          <w:lang w:val="en-US"/>
+        </w:rPr>
+        <w:t xml:space="preserve">The purpose of this document is to provide a better view of how we are going to handle the changes we are going to make on the </w:t>
+      </w:r>
+      <w:proofErr w:type="spellStart"/>
+      <w:r>
+        <w:rPr>
+          <w:lang w:val="en-US"/>
+        </w:rPr>
+        <w:t>PepeFit</w:t>
+      </w:r>
+      <w:proofErr w:type="spellEnd"/>
+      <w:r>
+        <w:rPr>
+          <w:lang w:val="en-US"/>
+        </w:rPr>
+        <w:t xml:space="preserve"> Project.</w:t>
+      </w:r>
+    </w:p>
+    <w:p>
+      <w:pPr>
         <w:ind w:left="0"/>
         <w:rPr>
           <w:rFonts w:ascii="Arial" w:hAnsi="Arial" w:cs="Arial"/>
@@ -12,43 +75,13 @@
           <w:sz w:val="36"/>
         </w:rPr>
       </w:pPr>
-      <w:r>
-        <w:rPr>
-          <w:rFonts w:ascii="Arial" w:hAnsi="Arial" w:cs="Arial"/>
-          <w:b/>
-          <w:i/>
-          <w:sz w:val="36"/>
-        </w:rPr>
-        <w:t>1</w:t>
-      </w:r>
-      <w:r>
-        <w:rPr>
-          <w:rFonts w:ascii="Arial" w:hAnsi="Arial" w:cs="Arial"/>
-          <w:b/>
-          <w:i/>
-          <w:sz w:val="36"/>
-        </w:rPr>
-        <w:t xml:space="preserve">) </w:t>
-      </w:r>
-      <w:r>
-        <w:rPr>
-          <w:rFonts w:ascii="Arial" w:hAnsi="Arial" w:cs="Arial"/>
-          <w:b/>
-          <w:i/>
-          <w:sz w:val="36"/>
-        </w:rPr>
-        <w:t>Change Manage</w:t>
-      </w:r>
-      <w:bookmarkStart w:id="0" w:name="_GoBack"/>
-      <w:bookmarkEnd w:id="0"/>
-      <w:r>
-        <w:rPr>
-          <w:rFonts w:ascii="Arial" w:hAnsi="Arial" w:cs="Arial"/>
-          <w:b/>
-          <w:i/>
-          <w:sz w:val="36"/>
-        </w:rPr>
-        <w:t>ment Process</w:t>
+    </w:p>
+    <w:p>
+      <w:pPr>
+        <w:pStyle w:val="Balk1"/>
+      </w:pPr>
+      <w:r>
+        <w:t>Change Management Process</w:t>
       </w:r>
     </w:p>
     <w:p>
@@ -97,7 +130,7 @@
                     <pic:cNvPicPr/>
                   </pic:nvPicPr>
                   <pic:blipFill>
-                    <a:blip r:embed="rId5">
+                    <a:blip r:embed="rId8">
                       <a:extLst>
                         <a:ext uri="{28A0092B-C50C-407E-A947-70E740481C1C}">
                           <a14:useLocalDpi xmlns:a14="http://schemas.microsoft.com/office/drawing/2010/main" val="0"/>
@@ -140,90 +173,17 @@
         <w:ind w:left="0"/>
         <w:jc w:val="left"/>
         <w:rPr>
-          <w:sz w:val="26"/>
           <w:szCs w:val="26"/>
         </w:rPr>
       </w:pPr>
       <w:r>
         <w:rPr>
-          <w:sz w:val="26"/>
-          <w:szCs w:val="26"/>
-        </w:rPr>
-        <w:t xml:space="preserve">We have weekly meetings to discuss </w:t>
-      </w:r>
-      <w:r>
-        <w:rPr>
-          <w:sz w:val="26"/>
-          <w:szCs w:val="26"/>
-        </w:rPr>
-        <w:t>what we’ve learned</w:t>
-      </w:r>
-      <w:r>
-        <w:rPr>
-          <w:sz w:val="26"/>
-          <w:szCs w:val="26"/>
-        </w:rPr>
-        <w:t xml:space="preserve">, </w:t>
-      </w:r>
-      <w:r>
-        <w:rPr>
-          <w:sz w:val="26"/>
-          <w:szCs w:val="26"/>
-        </w:rPr>
-        <w:t>what we’ve done</w:t>
-      </w:r>
-      <w:r>
-        <w:rPr>
-          <w:sz w:val="26"/>
-          <w:szCs w:val="26"/>
-        </w:rPr>
-        <w:t xml:space="preserve">, </w:t>
-      </w:r>
-      <w:r>
-        <w:rPr>
-          <w:sz w:val="26"/>
-          <w:szCs w:val="26"/>
-        </w:rPr>
-        <w:t>what is next to do</w:t>
-      </w:r>
-      <w:r>
-        <w:rPr>
-          <w:sz w:val="26"/>
-          <w:szCs w:val="26"/>
-        </w:rPr>
-        <w:t xml:space="preserve"> and what </w:t>
-      </w:r>
-      <w:r>
-        <w:rPr>
-          <w:sz w:val="26"/>
-          <w:szCs w:val="26"/>
-        </w:rPr>
-        <w:t>can be done to</w:t>
-      </w:r>
-      <w:r>
-        <w:rPr>
-          <w:sz w:val="26"/>
-          <w:szCs w:val="26"/>
-        </w:rPr>
-        <w:t xml:space="preserve"> further</w:t>
-      </w:r>
-      <w:r>
-        <w:rPr>
-          <w:sz w:val="26"/>
-          <w:szCs w:val="26"/>
-        </w:rPr>
-        <w:t xml:space="preserve"> improve our project</w:t>
-      </w:r>
-      <w:r>
-        <w:rPr>
-          <w:sz w:val="26"/>
-          <w:szCs w:val="26"/>
-        </w:rPr>
-        <w:t>.</w:t>
-      </w:r>
-      <w:r>
-        <w:rPr>
-          <w:sz w:val="26"/>
+          <w:szCs w:val="26"/>
+        </w:rPr>
+        <w:t>We have weekly meetings to discuss what we’ve learned, what we’ve done, what is next to do and what can be done to further improve our project.</w:t>
+      </w:r>
+      <w:r>
+        <w:rPr>
           <w:szCs w:val="26"/>
         </w:rPr>
         <w:t xml:space="preserve"> Beside our meetings we keep in-touch using Asana.</w:t>
@@ -234,58 +194,112 @@
         <w:ind w:left="0"/>
         <w:jc w:val="left"/>
         <w:rPr>
-          <w:sz w:val="26"/>
           <w:szCs w:val="26"/>
         </w:rPr>
       </w:pPr>
       <w:r>
         <w:rPr>
-          <w:sz w:val="26"/>
           <w:szCs w:val="26"/>
         </w:rPr>
         <w:t>Most of the proposals</w:t>
       </w:r>
       <w:r>
         <w:rPr>
-          <w:sz w:val="26"/>
           <w:szCs w:val="26"/>
         </w:rPr>
         <w:t xml:space="preserve"> and feedbacks</w:t>
       </w:r>
       <w:r>
         <w:rPr>
-          <w:sz w:val="26"/>
           <w:szCs w:val="26"/>
         </w:rPr>
         <w:t xml:space="preserve"> are given during those meetings</w:t>
       </w:r>
       <w:r>
         <w:rPr>
-          <w:sz w:val="26"/>
           <w:szCs w:val="26"/>
         </w:rPr>
         <w:t xml:space="preserve"> and on Asana platform</w:t>
       </w:r>
       <w:r>
         <w:rPr>
-          <w:sz w:val="26"/>
           <w:szCs w:val="26"/>
         </w:rPr>
         <w:t xml:space="preserve">. We discuss those proposals and if the proposal </w:t>
       </w:r>
       <w:r>
         <w:rPr>
-          <w:sz w:val="26"/>
           <w:szCs w:val="26"/>
         </w:rPr>
         <w:t>sounds good</w:t>
       </w:r>
       <w:r>
         <w:rPr>
-          <w:sz w:val="26"/>
-          <w:szCs w:val="26"/>
-        </w:rPr>
-        <w:t xml:space="preserve"> we assign its analysis to the related person. Then we discuss the analysis and decide to make the change/implement the feature or not. </w:t>
+          <w:szCs w:val="26"/>
+        </w:rPr>
+        <w:t xml:space="preserve"> </w:t>
+      </w:r>
+      <w:r>
+        <w:rPr>
+          <w:szCs w:val="26"/>
+        </w:rPr>
+        <w:t>the project manager</w:t>
+      </w:r>
+      <w:r>
+        <w:rPr>
+          <w:szCs w:val="26"/>
+        </w:rPr>
+        <w:t xml:space="preserve"> assign</w:t>
+      </w:r>
+      <w:r>
+        <w:rPr>
+          <w:szCs w:val="26"/>
+        </w:rPr>
+        <w:t>s</w:t>
+      </w:r>
+      <w:r>
+        <w:rPr>
+          <w:szCs w:val="26"/>
+        </w:rPr>
+        <w:t xml:space="preserve"> its analysis to the related person. Then we discuss the analysis and decide to make the change/implement the feature or not. </w:t>
+      </w:r>
+      <w:r>
+        <w:rPr>
+          <w:szCs w:val="26"/>
+        </w:rPr>
+        <w:t xml:space="preserve">If we </w:t>
+      </w:r>
+      <w:r>
+        <w:rPr>
+          <w:szCs w:val="26"/>
+        </w:rPr>
+        <w:t>decide to make the change/implement the feature</w:t>
+      </w:r>
+      <w:r>
+        <w:rPr>
+          <w:szCs w:val="26"/>
+        </w:rPr>
+        <w:t xml:space="preserve"> </w:t>
+      </w:r>
+      <w:r>
+        <w:rPr>
+          <w:szCs w:val="26"/>
+        </w:rPr>
+        <w:t>the</w:t>
+      </w:r>
+      <w:r>
+        <w:rPr>
+          <w:szCs w:val="26"/>
+        </w:rPr>
+        <w:t xml:space="preserve"> project manager assi</w:t>
+      </w:r>
+      <w:bookmarkStart w:id="4" w:name="_GoBack"/>
+      <w:bookmarkEnd w:id="4"/>
+      <w:r>
+        <w:rPr>
+          <w:szCs w:val="26"/>
+        </w:rPr>
+        <w:t>gns the task to the suited member.</w:t>
       </w:r>
     </w:p>
     <w:p>
@@ -293,124 +307,136 @@
         <w:ind w:left="0"/>
         <w:jc w:val="left"/>
         <w:rPr>
-          <w:sz w:val="26"/>
           <w:szCs w:val="26"/>
         </w:rPr>
       </w:pPr>
       <w:r>
         <w:rPr>
-          <w:sz w:val="26"/>
-          <w:szCs w:val="26"/>
-        </w:rPr>
+          <w:szCs w:val="26"/>
+        </w:rPr>
+        <w:lastRenderedPageBreak/>
         <w:t>Whether the proposals end up rejected, postponed or accepted we write</w:t>
       </w:r>
       <w:r>
         <w:rPr>
-          <w:sz w:val="26"/>
           <w:szCs w:val="26"/>
         </w:rPr>
         <w:t xml:space="preserve"> all of them down to avoid proposing same ideas in the future and to use them as a step to come up with better ideas.</w:t>
       </w:r>
       <w:r>
         <w:rPr>
-          <w:sz w:val="26"/>
-          <w:szCs w:val="26"/>
-        </w:rPr>
-        <w:br/>
+          <w:szCs w:val="26"/>
+        </w:rPr>
+        <w:t xml:space="preserve"> Our configuration manager is responsible for handling these documents.</w:t>
       </w:r>
     </w:p>
     <w:p>
       <w:pPr>
         <w:ind w:left="0"/>
-        <w:rPr>
-          <w:rFonts w:ascii="Arial" w:hAnsi="Arial" w:cs="Arial"/>
-          <w:b/>
-          <w:i/>
-          <w:sz w:val="36"/>
+        <w:jc w:val="left"/>
+        <w:rPr>
+          <w:sz w:val="26"/>
+          <w:szCs w:val="26"/>
         </w:rPr>
       </w:pPr>
+      <w:r>
+        <w:rPr>
+          <w:szCs w:val="26"/>
+        </w:rPr>
+        <w:t xml:space="preserve">We use </w:t>
+      </w:r>
+      <w:proofErr w:type="spellStart"/>
+      <w:r>
+        <w:rPr>
+          <w:szCs w:val="26"/>
+        </w:rPr>
+        <w:t>GitHub</w:t>
+      </w:r>
+      <w:proofErr w:type="spellEnd"/>
+      <w:r>
+        <w:rPr>
+          <w:szCs w:val="26"/>
+        </w:rPr>
+        <w:t xml:space="preserve"> to manage our project. </w:t>
+      </w:r>
+      <w:proofErr w:type="spellStart"/>
+      <w:r>
+        <w:rPr>
+          <w:szCs w:val="26"/>
+        </w:rPr>
+        <w:t>GitHub</w:t>
+      </w:r>
+      <w:proofErr w:type="spellEnd"/>
+      <w:r>
+        <w:rPr>
+          <w:szCs w:val="26"/>
+        </w:rPr>
+        <w:t xml:space="preserve"> makes it easier to see the changes </w:t>
+      </w:r>
+      <w:proofErr w:type="spellStart"/>
+      <w:r>
+        <w:rPr>
+          <w:szCs w:val="26"/>
+        </w:rPr>
+        <w:t>that’ve</w:t>
+      </w:r>
+      <w:proofErr w:type="spellEnd"/>
+      <w:r>
+        <w:rPr>
+          <w:szCs w:val="26"/>
+        </w:rPr>
+        <w:t xml:space="preserve"> been made on a file and who’s made those changes. It also provides easy access to previous versions so we can </w:t>
+      </w:r>
+      <w:r>
+        <w:rPr>
+          <w:szCs w:val="26"/>
+        </w:rPr>
+        <w:t>roll back to previous versions if we encounter a problem or we can simply use them for testing.</w:t>
+      </w:r>
+      <w:r>
+        <w:rPr>
+          <w:sz w:val="26"/>
+          <w:szCs w:val="26"/>
+        </w:rPr>
+        <w:br/>
+      </w:r>
+    </w:p>
+    <w:p>
+      <w:pPr>
+        <w:pStyle w:val="Balk1"/>
+      </w:pPr>
+      <w:r>
+        <w:t>Proposals</w:t>
+      </w:r>
     </w:p>
     <w:p>
       <w:pPr>
         <w:ind w:left="0"/>
+        <w:jc w:val="left"/>
         <w:rPr>
           <w:rFonts w:ascii="Arial" w:hAnsi="Arial" w:cs="Arial"/>
           <w:b/>
           <w:i/>
-          <w:sz w:val="36"/>
+          <w:sz w:val="32"/>
         </w:rPr>
       </w:pPr>
-    </w:p>
-    <w:p>
-      <w:pPr>
-        <w:ind w:left="0"/>
-        <w:rPr>
-          <w:rFonts w:ascii="Arial" w:hAnsi="Arial" w:cs="Arial"/>
-          <w:b/>
-          <w:i/>
-          <w:sz w:val="36"/>
-        </w:rPr>
-      </w:pPr>
-    </w:p>
-    <w:p>
-      <w:pPr>
-        <w:ind w:left="0"/>
-        <w:rPr>
-          <w:rFonts w:ascii="Arial" w:hAnsi="Arial" w:cs="Arial"/>
-          <w:b/>
-          <w:i/>
-          <w:sz w:val="36"/>
-        </w:rPr>
-      </w:pPr>
-    </w:p>
-    <w:p>
-      <w:pPr>
-        <w:ind w:left="0"/>
-        <w:rPr>
-          <w:rFonts w:ascii="Arial" w:hAnsi="Arial" w:cs="Arial"/>
-          <w:b/>
-          <w:i/>
-          <w:sz w:val="36"/>
-        </w:rPr>
-      </w:pPr>
-      <w:r>
-        <w:rPr>
-          <w:rFonts w:ascii="Arial" w:hAnsi="Arial" w:cs="Arial"/>
-          <w:b/>
-          <w:i/>
-          <w:sz w:val="36"/>
-        </w:rPr>
-        <w:lastRenderedPageBreak/>
-        <w:t>2) Proposals</w:t>
-      </w:r>
-    </w:p>
-    <w:p>
-      <w:pPr>
-        <w:ind w:left="0"/>
-        <w:rPr>
-          <w:rFonts w:ascii="Arial" w:hAnsi="Arial" w:cs="Arial"/>
-          <w:b/>
-          <w:i/>
-          <w:sz w:val="36"/>
-        </w:rPr>
-      </w:pPr>
-    </w:p>
-    <w:p>
-      <w:pPr>
-        <w:ind w:left="0"/>
-        <w:rPr>
-          <w:rFonts w:ascii="Arial" w:hAnsi="Arial" w:cs="Arial"/>
-          <w:b/>
-          <w:i/>
-          <w:sz w:val="36"/>
-        </w:rPr>
-      </w:pPr>
-      <w:r>
-        <w:rPr>
-          <w:sz w:val="26"/>
-          <w:szCs w:val="26"/>
-        </w:rPr>
-        <w:t>Some of our latest proposals can be seen in the list.</w:t>
+      <w:r>
+        <w:rPr>
+          <w:szCs w:val="26"/>
+        </w:rPr>
+        <w:t xml:space="preserve">Some of our latest proposals can be seen in the </w:t>
+      </w:r>
+      <w:r>
+        <w:rPr>
+          <w:szCs w:val="26"/>
+        </w:rPr>
+        <w:t>table below</w:t>
+      </w:r>
+      <w:r>
+        <w:rPr>
+          <w:szCs w:val="26"/>
+        </w:rPr>
+        <w:t>.</w:t>
       </w:r>
     </w:p>
     <w:p>
@@ -1287,13 +1313,485 @@
       </w:pPr>
     </w:p>
     <w:sectPr>
+      <w:headerReference w:type="default" r:id="rId9"/>
+      <w:footerReference w:type="default" r:id="rId10"/>
       <w:pgSz w:w="11906" w:h="16838"/>
-      <w:pgMar w:top="1417" w:right="1417" w:bottom="1417" w:left="1417" w:header="708" w:footer="708" w:gutter="0"/>
+      <w:pgMar w:top="1417" w:right="1417" w:bottom="1417" w:left="1417" w:header="708" w:footer="567" w:gutter="0"/>
       <w:cols w:space="708"/>
       <w:docGrid w:linePitch="360"/>
     </w:sectPr>
   </w:body>
 </w:document>
+</file>
+
+<file path=word/endnotes.xml><?xml version="1.0" encoding="utf-8"?>
+<w:endnotes xmlns:wpc="http://schemas.microsoft.com/office/word/2010/wordprocessingCanvas" xmlns:mc="http://schemas.openxmlformats.org/markup-compatibility/2006" xmlns:o="urn:schemas-microsoft-com:office:office" xmlns:r="http://schemas.openxmlformats.org/officeDocument/2006/relationships" xmlns:m="http://schemas.openxmlformats.org/officeDocument/2006/math" xmlns:v="urn:schemas-microsoft-com:vml" xmlns:wp14="http://schemas.microsoft.com/office/word/2010/wordprocessingDrawing" xmlns:wp="http://schemas.openxmlformats.org/drawingml/2006/wordprocessingDrawing" xmlns:w10="urn:schemas-microsoft-com:office:word" xmlns:w="http://schemas.openxmlformats.org/wordprocessingml/2006/main" xmlns:w14="http://schemas.microsoft.com/office/word/2010/wordml" xmlns:wpg="http://schemas.microsoft.com/office/word/2010/wordprocessingGroup" xmlns:wpi="http://schemas.microsoft.com/office/word/2010/wordprocessingInk" xmlns:wne="http://schemas.microsoft.com/office/word/2006/wordml" xmlns:wps="http://schemas.microsoft.com/office/word/2010/wordprocessingShape" mc:Ignorable="w14 wp14">
+  <w:endnote w:type="separator" w:id="-1">
+    <w:p>
+      <w:pPr>
+        <w:spacing w:before="0" w:after="0"/>
+      </w:pPr>
+      <w:r>
+        <w:separator/>
+      </w:r>
+    </w:p>
+  </w:endnote>
+  <w:endnote w:type="continuationSeparator" w:id="0">
+    <w:p>
+      <w:pPr>
+        <w:spacing w:before="0" w:after="0"/>
+      </w:pPr>
+      <w:r>
+        <w:continuationSeparator/>
+      </w:r>
+    </w:p>
+  </w:endnote>
+</w:endnotes>
+</file>
+
+<file path=word/footer1.xml><?xml version="1.0" encoding="utf-8"?>
+<w:ftr xmlns:wpc="http://schemas.microsoft.com/office/word/2010/wordprocessingCanvas" xmlns:mc="http://schemas.openxmlformats.org/markup-compatibility/2006" xmlns:o="urn:schemas-microsoft-com:office:office" xmlns:r="http://schemas.openxmlformats.org/officeDocument/2006/relationships" xmlns:m="http://schemas.openxmlformats.org/officeDocument/2006/math" xmlns:v="urn:schemas-microsoft-com:vml" xmlns:wp14="http://schemas.microsoft.com/office/word/2010/wordprocessingDrawing" xmlns:wp="http://schemas.openxmlformats.org/drawingml/2006/wordprocessingDrawing" xmlns:w10="urn:schemas-microsoft-com:office:word" xmlns:w="http://schemas.openxmlformats.org/wordprocessingml/2006/main" xmlns:w14="http://schemas.microsoft.com/office/word/2010/wordml" xmlns:wpg="http://schemas.microsoft.com/office/word/2010/wordprocessingGroup" xmlns:wpi="http://schemas.microsoft.com/office/word/2010/wordprocessingInk" xmlns:wne="http://schemas.microsoft.com/office/word/2006/wordml" xmlns:wps="http://schemas.microsoft.com/office/word/2010/wordprocessingShape" mc:Ignorable="w14 wp14">
+  <w:tbl>
+    <w:tblPr>
+      <w:tblW w:w="0" w:type="auto"/>
+      <w:tblBorders>
+        <w:top w:val="single" w:sz="6" w:space="0" w:color="auto"/>
+        <w:left w:val="single" w:sz="6" w:space="0" w:color="auto"/>
+        <w:bottom w:val="single" w:sz="6" w:space="0" w:color="auto"/>
+        <w:right w:val="single" w:sz="6" w:space="0" w:color="auto"/>
+        <w:insideH w:val="single" w:sz="6" w:space="0" w:color="auto"/>
+        <w:insideV w:val="single" w:sz="6" w:space="0" w:color="auto"/>
+      </w:tblBorders>
+      <w:tblLayout w:type="fixed"/>
+      <w:tblLook w:val="0000" w:firstRow="0" w:lastRow="0" w:firstColumn="0" w:lastColumn="0" w:noHBand="0" w:noVBand="0"/>
+    </w:tblPr>
+    <w:tblGrid>
+      <w:gridCol w:w="3162"/>
+      <w:gridCol w:w="3162"/>
+      <w:gridCol w:w="3162"/>
+    </w:tblGrid>
+    <w:tr>
+      <w:tc>
+        <w:tcPr>
+          <w:tcW w:w="3162" w:type="dxa"/>
+          <w:tcBorders>
+            <w:top w:val="nil"/>
+            <w:left w:val="nil"/>
+            <w:bottom w:val="nil"/>
+            <w:right w:val="nil"/>
+          </w:tcBorders>
+        </w:tcPr>
+        <w:p>
+          <w:pPr>
+            <w:ind w:right="360"/>
+            <w:rPr>
+              <w:sz w:val="22"/>
+            </w:rPr>
+          </w:pPr>
+          <w:r>
+            <w:rPr>
+              <w:sz w:val="22"/>
+            </w:rPr>
+            <w:t>Confidential</w:t>
+          </w:r>
+        </w:p>
+      </w:tc>
+      <w:tc>
+        <w:tcPr>
+          <w:tcW w:w="3162" w:type="dxa"/>
+          <w:tcBorders>
+            <w:top w:val="nil"/>
+            <w:left w:val="nil"/>
+            <w:bottom w:val="nil"/>
+            <w:right w:val="nil"/>
+          </w:tcBorders>
+        </w:tcPr>
+        <w:p>
+          <w:pPr>
+            <w:jc w:val="center"/>
+            <w:rPr>
+              <w:sz w:val="22"/>
+            </w:rPr>
+          </w:pPr>
+          <w:proofErr w:type="spellStart"/>
+          <w:r>
+            <w:rPr>
+              <w:sz w:val="22"/>
+            </w:rPr>
+            <w:t>SadPepe</w:t>
+          </w:r>
+          <w:proofErr w:type="spellEnd"/>
+          <w:r>
+            <w:rPr>
+              <w:sz w:val="22"/>
+            </w:rPr>
+            <w:t xml:space="preserve"> Inc. , </w:t>
+          </w:r>
+          <w:r>
+            <w:rPr>
+              <w:sz w:val="22"/>
+            </w:rPr>
+            <w:fldChar w:fldCharType="begin"/>
+          </w:r>
+          <w:r>
+            <w:rPr>
+              <w:sz w:val="22"/>
+            </w:rPr>
+            <w:instrText xml:space="preserve"> DATE \@ "yyyy" </w:instrText>
+          </w:r>
+          <w:r>
+            <w:rPr>
+              <w:sz w:val="22"/>
+            </w:rPr>
+            <w:fldChar w:fldCharType="separate"/>
+          </w:r>
+          <w:r>
+            <w:rPr>
+              <w:noProof/>
+              <w:sz w:val="22"/>
+            </w:rPr>
+            <w:t>2018</w:t>
+          </w:r>
+          <w:r>
+            <w:rPr>
+              <w:sz w:val="22"/>
+            </w:rPr>
+            <w:fldChar w:fldCharType="end"/>
+          </w:r>
+        </w:p>
+      </w:tc>
+      <w:tc>
+        <w:tcPr>
+          <w:tcW w:w="3162" w:type="dxa"/>
+          <w:tcBorders>
+            <w:top w:val="nil"/>
+            <w:left w:val="nil"/>
+            <w:bottom w:val="nil"/>
+            <w:right w:val="nil"/>
+          </w:tcBorders>
+        </w:tcPr>
+        <w:p>
+          <w:pPr>
+            <w:jc w:val="right"/>
+            <w:rPr>
+              <w:sz w:val="22"/>
+            </w:rPr>
+          </w:pPr>
+          <w:r>
+            <w:rPr>
+              <w:sz w:val="22"/>
+            </w:rPr>
+            <w:t xml:space="preserve">Page </w:t>
+          </w:r>
+          <w:r>
+            <w:rPr>
+              <w:rStyle w:val="SayfaNumaras"/>
+              <w:sz w:val="22"/>
+            </w:rPr>
+            <w:fldChar w:fldCharType="begin"/>
+          </w:r>
+          <w:r>
+            <w:rPr>
+              <w:rStyle w:val="SayfaNumaras"/>
+              <w:sz w:val="22"/>
+            </w:rPr>
+            <w:instrText xml:space="preserve"> PAGE </w:instrText>
+          </w:r>
+          <w:r>
+            <w:rPr>
+              <w:rStyle w:val="SayfaNumaras"/>
+              <w:sz w:val="22"/>
+            </w:rPr>
+            <w:fldChar w:fldCharType="separate"/>
+          </w:r>
+          <w:r>
+            <w:rPr>
+              <w:rStyle w:val="SayfaNumaras"/>
+              <w:noProof/>
+              <w:sz w:val="22"/>
+            </w:rPr>
+            <w:t>1</w:t>
+          </w:r>
+          <w:r>
+            <w:rPr>
+              <w:rStyle w:val="SayfaNumaras"/>
+              <w:sz w:val="22"/>
+            </w:rPr>
+            <w:fldChar w:fldCharType="end"/>
+          </w:r>
+        </w:p>
+      </w:tc>
+    </w:tr>
+  </w:tbl>
+  <w:p>
+    <w:pPr>
+      <w:pStyle w:val="Altbilgi"/>
+      <w:rPr>
+        <w:sz w:val="22"/>
+      </w:rPr>
+    </w:pPr>
+  </w:p>
+  <w:p>
+    <w:pPr>
+      <w:pStyle w:val="Altbilgi"/>
+      <w:rPr>
+        <w:sz w:val="22"/>
+      </w:rPr>
+    </w:pPr>
+  </w:p>
+</w:ftr>
+</file>
+
+<file path=word/footnotes.xml><?xml version="1.0" encoding="utf-8"?>
+<w:footnotes xmlns:wpc="http://schemas.microsoft.com/office/word/2010/wordprocessingCanvas" xmlns:mc="http://schemas.openxmlformats.org/markup-compatibility/2006" xmlns:o="urn:schemas-microsoft-com:office:office" xmlns:r="http://schemas.openxmlformats.org/officeDocument/2006/relationships" xmlns:m="http://schemas.openxmlformats.org/officeDocument/2006/math" xmlns:v="urn:schemas-microsoft-com:vml" xmlns:wp14="http://schemas.microsoft.com/office/word/2010/wordprocessingDrawing" xmlns:wp="http://schemas.openxmlformats.org/drawingml/2006/wordprocessingDrawing" xmlns:w10="urn:schemas-microsoft-com:office:word" xmlns:w="http://schemas.openxmlformats.org/wordprocessingml/2006/main" xmlns:w14="http://schemas.microsoft.com/office/word/2010/wordml" xmlns:wpg="http://schemas.microsoft.com/office/word/2010/wordprocessingGroup" xmlns:wpi="http://schemas.microsoft.com/office/word/2010/wordprocessingInk" xmlns:wne="http://schemas.microsoft.com/office/word/2006/wordml" xmlns:wps="http://schemas.microsoft.com/office/word/2010/wordprocessingShape" mc:Ignorable="w14 wp14">
+  <w:footnote w:type="separator" w:id="-1">
+    <w:p>
+      <w:pPr>
+        <w:spacing w:before="0" w:after="0"/>
+      </w:pPr>
+      <w:r>
+        <w:separator/>
+      </w:r>
+    </w:p>
+  </w:footnote>
+  <w:footnote w:type="continuationSeparator" w:id="0">
+    <w:p>
+      <w:pPr>
+        <w:spacing w:before="0" w:after="0"/>
+      </w:pPr>
+      <w:r>
+        <w:continuationSeparator/>
+      </w:r>
+    </w:p>
+  </w:footnote>
+</w:footnotes>
+</file>
+
+<file path=word/header1.xml><?xml version="1.0" encoding="utf-8"?>
+<w:hdr xmlns:wpc="http://schemas.microsoft.com/office/word/2010/wordprocessingCanvas" xmlns:mc="http://schemas.openxmlformats.org/markup-compatibility/2006" xmlns:o="urn:schemas-microsoft-com:office:office" xmlns:r="http://schemas.openxmlformats.org/officeDocument/2006/relationships" xmlns:m="http://schemas.openxmlformats.org/officeDocument/2006/math" xmlns:v="urn:schemas-microsoft-com:vml" xmlns:wp14="http://schemas.microsoft.com/office/word/2010/wordprocessingDrawing" xmlns:wp="http://schemas.openxmlformats.org/drawingml/2006/wordprocessingDrawing" xmlns:w10="urn:schemas-microsoft-com:office:word" xmlns:w="http://schemas.openxmlformats.org/wordprocessingml/2006/main" xmlns:w14="http://schemas.microsoft.com/office/word/2010/wordml" xmlns:wpg="http://schemas.microsoft.com/office/word/2010/wordprocessingGroup" xmlns:wpi="http://schemas.microsoft.com/office/word/2010/wordprocessingInk" xmlns:wne="http://schemas.microsoft.com/office/word/2006/wordml" xmlns:wps="http://schemas.microsoft.com/office/word/2010/wordprocessingShape" mc:Ignorable="w14 wp14">
+  <w:tbl>
+    <w:tblPr>
+      <w:tblW w:w="0" w:type="auto"/>
+      <w:tblBorders>
+        <w:top w:val="single" w:sz="6" w:space="0" w:color="auto"/>
+        <w:left w:val="single" w:sz="6" w:space="0" w:color="auto"/>
+        <w:bottom w:val="single" w:sz="6" w:space="0" w:color="auto"/>
+        <w:right w:val="single" w:sz="6" w:space="0" w:color="auto"/>
+        <w:insideH w:val="single" w:sz="6" w:space="0" w:color="auto"/>
+        <w:insideV w:val="single" w:sz="6" w:space="0" w:color="auto"/>
+      </w:tblBorders>
+      <w:tblLayout w:type="fixed"/>
+      <w:tblLook w:val="0000" w:firstRow="0" w:lastRow="0" w:firstColumn="0" w:lastColumn="0" w:noHBand="0" w:noVBand="0"/>
+    </w:tblPr>
+    <w:tblGrid>
+      <w:gridCol w:w="6379"/>
+      <w:gridCol w:w="3179"/>
+    </w:tblGrid>
+    <w:tr>
+      <w:tc>
+        <w:tcPr>
+          <w:tcW w:w="6379" w:type="dxa"/>
+        </w:tcPr>
+        <w:p>
+          <w:pPr>
+            <w:rPr>
+              <w:sz w:val="22"/>
+            </w:rPr>
+          </w:pPr>
+          <w:proofErr w:type="spellStart"/>
+          <w:r>
+            <w:rPr>
+              <w:b/>
+              <w:sz w:val="22"/>
+            </w:rPr>
+            <w:t>PepeFit</w:t>
+          </w:r>
+          <w:proofErr w:type="spellEnd"/>
+        </w:p>
+      </w:tc>
+      <w:tc>
+        <w:tcPr>
+          <w:tcW w:w="3179" w:type="dxa"/>
+        </w:tcPr>
+        <w:p>
+          <w:pPr>
+            <w:tabs>
+              <w:tab w:val="left" w:pos="1135"/>
+            </w:tabs>
+            <w:spacing w:before="40"/>
+            <w:ind w:right="68"/>
+            <w:rPr>
+              <w:sz w:val="22"/>
+            </w:rPr>
+          </w:pPr>
+          <w:r>
+            <w:rPr>
+              <w:sz w:val="22"/>
+            </w:rPr>
+            <w:t xml:space="preserve"> Version 1.</w:t>
+          </w:r>
+          <w:r>
+            <w:rPr>
+              <w:sz w:val="22"/>
+            </w:rPr>
+            <w:t>1</w:t>
+          </w:r>
+        </w:p>
+      </w:tc>
+    </w:tr>
+    <w:tr>
+      <w:tc>
+        <w:tcPr>
+          <w:tcW w:w="6379" w:type="dxa"/>
+        </w:tcPr>
+        <w:p>
+          <w:pPr>
+            <w:rPr>
+              <w:sz w:val="22"/>
+            </w:rPr>
+          </w:pPr>
+          <w:r>
+            <w:rPr>
+              <w:sz w:val="22"/>
+            </w:rPr>
+            <w:t>Change Management Report</w:t>
+          </w:r>
+        </w:p>
+      </w:tc>
+      <w:tc>
+        <w:tcPr>
+          <w:tcW w:w="3179" w:type="dxa"/>
+        </w:tcPr>
+        <w:p>
+          <w:pPr>
+            <w:rPr>
+              <w:sz w:val="22"/>
+            </w:rPr>
+          </w:pPr>
+          <w:r>
+            <w:rPr>
+              <w:sz w:val="22"/>
+            </w:rPr>
+            <w:t xml:space="preserve">  Date:  </w:t>
+          </w:r>
+          <w:r>
+            <w:rPr>
+              <w:sz w:val="22"/>
+            </w:rPr>
+            <w:t>01/04</w:t>
+          </w:r>
+          <w:r>
+            <w:rPr>
+              <w:sz w:val="22"/>
+            </w:rPr>
+            <w:t>/2018</w:t>
+          </w:r>
+        </w:p>
+      </w:tc>
+    </w:tr>
+  </w:tbl>
+  <w:p>
+    <w:pPr>
+      <w:pStyle w:val="stbilgi"/>
+      <w:rPr>
+        <w:sz w:val="22"/>
+      </w:rPr>
+    </w:pPr>
+  </w:p>
+  <w:p>
+    <w:pPr>
+      <w:pStyle w:val="stbilgi"/>
+      <w:rPr>
+        <w:sz w:val="22"/>
+      </w:rPr>
+    </w:pPr>
+  </w:p>
+</w:hdr>
+</file>
+
+<file path=word/numbering.xml><?xml version="1.0" encoding="utf-8"?>
+<w:numbering xmlns:wpc="http://schemas.microsoft.com/office/word/2010/wordprocessingCanvas" xmlns:mc="http://schemas.openxmlformats.org/markup-compatibility/2006" xmlns:o="urn:schemas-microsoft-com:office:office" xmlns:r="http://schemas.openxmlformats.org/officeDocument/2006/relationships" xmlns:m="http://schemas.openxmlformats.org/officeDocument/2006/math" xmlns:v="urn:schemas-microsoft-com:vml" xmlns:wp14="http://schemas.microsoft.com/office/word/2010/wordprocessingDrawing" xmlns:wp="http://schemas.openxmlformats.org/drawingml/2006/wordprocessingDrawing" xmlns:w10="urn:schemas-microsoft-com:office:word" xmlns:w="http://schemas.openxmlformats.org/wordprocessingml/2006/main" xmlns:w14="http://schemas.microsoft.com/office/word/2010/wordml" xmlns:wpg="http://schemas.microsoft.com/office/word/2010/wordprocessingGroup" xmlns:wpi="http://schemas.microsoft.com/office/word/2010/wordprocessingInk" xmlns:wne="http://schemas.microsoft.com/office/word/2006/wordml" xmlns:wps="http://schemas.microsoft.com/office/word/2010/wordprocessingShape" mc:Ignorable="w14 wp14">
+  <w:abstractNum w:abstractNumId="0">
+    <w:nsid w:val="FFFFFFFB"/>
+    <w:multiLevelType w:val="multilevel"/>
+    <w:tmpl w:val="FFFFFFFF"/>
+    <w:lvl w:ilvl="0">
+      <w:start w:val="1"/>
+      <w:numFmt w:val="decimal"/>
+      <w:pStyle w:val="Balk1"/>
+      <w:lvlText w:val="%1."/>
+      <w:legacy w:legacy="1" w:legacySpace="144" w:legacyIndent="0"/>
+      <w:lvlJc w:val="left"/>
+    </w:lvl>
+    <w:lvl w:ilvl="1">
+      <w:start w:val="1"/>
+      <w:numFmt w:val="decimal"/>
+      <w:pStyle w:val="Balk2"/>
+      <w:lvlText w:val="%1.%2"/>
+      <w:legacy w:legacy="1" w:legacySpace="144" w:legacyIndent="0"/>
+      <w:lvlJc w:val="left"/>
+    </w:lvl>
+    <w:lvl w:ilvl="2">
+      <w:start w:val="1"/>
+      <w:numFmt w:val="decimal"/>
+      <w:pStyle w:val="Balk3"/>
+      <w:lvlText w:val="%1.%2.%3"/>
+      <w:legacy w:legacy="1" w:legacySpace="144" w:legacyIndent="0"/>
+      <w:lvlJc w:val="left"/>
+    </w:lvl>
+    <w:lvl w:ilvl="3">
+      <w:start w:val="1"/>
+      <w:numFmt w:val="decimal"/>
+      <w:pStyle w:val="Balk4"/>
+      <w:lvlText w:val="%1.%2.%3.%4"/>
+      <w:legacy w:legacy="1" w:legacySpace="144" w:legacyIndent="0"/>
+      <w:lvlJc w:val="left"/>
+    </w:lvl>
+    <w:lvl w:ilvl="4">
+      <w:start w:val="1"/>
+      <w:numFmt w:val="decimal"/>
+      <w:pStyle w:val="Balk5"/>
+      <w:lvlText w:val="%1.%2.%3.%4.%5"/>
+      <w:legacy w:legacy="1" w:legacySpace="144" w:legacyIndent="0"/>
+      <w:lvlJc w:val="left"/>
+    </w:lvl>
+    <w:lvl w:ilvl="5">
+      <w:start w:val="1"/>
+      <w:numFmt w:val="decimal"/>
+      <w:pStyle w:val="Balk6"/>
+      <w:lvlText w:val="%1.%2.%3.%4.%5.%6"/>
+      <w:legacy w:legacy="1" w:legacySpace="144" w:legacyIndent="0"/>
+      <w:lvlJc w:val="left"/>
+    </w:lvl>
+    <w:lvl w:ilvl="6">
+      <w:start w:val="1"/>
+      <w:numFmt w:val="decimal"/>
+      <w:pStyle w:val="Balk7"/>
+      <w:lvlText w:val="%1.%2.%3.%4.%5.%6.%7"/>
+      <w:legacy w:legacy="1" w:legacySpace="144" w:legacyIndent="0"/>
+      <w:lvlJc w:val="left"/>
+    </w:lvl>
+    <w:lvl w:ilvl="7">
+      <w:start w:val="1"/>
+      <w:numFmt w:val="decimal"/>
+      <w:pStyle w:val="Balk8"/>
+      <w:lvlText w:val="%1.%2.%3.%4.%5.%6.%7.%8"/>
+      <w:legacy w:legacy="1" w:legacySpace="144" w:legacyIndent="0"/>
+      <w:lvlJc w:val="left"/>
+    </w:lvl>
+    <w:lvl w:ilvl="8">
+      <w:start w:val="1"/>
+      <w:numFmt w:val="decimal"/>
+      <w:pStyle w:val="Balk9"/>
+      <w:lvlText w:val="%1.%2.%3.%4.%5.%6.%7.%8.%9"/>
+      <w:legacy w:legacy="1" w:legacySpace="144" w:legacyIndent="0"/>
+      <w:lvlJc w:val="left"/>
+    </w:lvl>
+  </w:abstractNum>
+  <w:num w:numId="1">
+    <w:abstractNumId w:val="0"/>
+  </w:num>
+</w:numbering>
 </file>
 
 <file path=word/styles.xml><?xml version="1.0" encoding="utf-8"?>
@@ -1315,15 +1813,15 @@
   </w:docDefaults>
   <w:latentStyles w:defLockedState="0" w:defUIPriority="99" w:defSemiHidden="1" w:defUnhideWhenUsed="1" w:defQFormat="0" w:count="267">
     <w:lsdException w:name="Normal" w:semiHidden="0" w:uiPriority="0" w:unhideWhenUsed="0" w:qFormat="1"/>
-    <w:lsdException w:name="heading 1" w:semiHidden="0" w:uiPriority="9" w:unhideWhenUsed="0" w:qFormat="1"/>
-    <w:lsdException w:name="heading 2" w:uiPriority="9" w:qFormat="1"/>
-    <w:lsdException w:name="heading 3" w:uiPriority="9" w:qFormat="1"/>
-    <w:lsdException w:name="heading 4" w:uiPriority="9" w:qFormat="1"/>
-    <w:lsdException w:name="heading 5" w:uiPriority="9" w:qFormat="1"/>
-    <w:lsdException w:name="heading 6" w:uiPriority="9" w:qFormat="1"/>
-    <w:lsdException w:name="heading 7" w:uiPriority="9" w:qFormat="1"/>
-    <w:lsdException w:name="heading 8" w:uiPriority="9" w:qFormat="1"/>
-    <w:lsdException w:name="heading 9" w:uiPriority="9" w:qFormat="1"/>
+    <w:lsdException w:name="heading 1" w:semiHidden="0" w:uiPriority="0" w:unhideWhenUsed="0" w:qFormat="1"/>
+    <w:lsdException w:name="heading 2" w:uiPriority="0" w:qFormat="1"/>
+    <w:lsdException w:name="heading 3" w:uiPriority="0" w:qFormat="1"/>
+    <w:lsdException w:name="heading 4" w:uiPriority="0" w:qFormat="1"/>
+    <w:lsdException w:name="heading 5" w:uiPriority="0" w:qFormat="1"/>
+    <w:lsdException w:name="heading 6" w:uiPriority="0" w:qFormat="1"/>
+    <w:lsdException w:name="heading 7" w:uiPriority="0" w:qFormat="1"/>
+    <w:lsdException w:name="heading 8" w:uiPriority="0" w:qFormat="1"/>
+    <w:lsdException w:name="heading 9" w:uiPriority="0" w:qFormat="1"/>
     <w:lsdException w:name="toc 1" w:uiPriority="39"/>
     <w:lsdException w:name="toc 2" w:uiPriority="39"/>
     <w:lsdException w:name="toc 3" w:uiPriority="39"/>
@@ -1333,8 +1831,11 @@
     <w:lsdException w:name="toc 7" w:uiPriority="39"/>
     <w:lsdException w:name="toc 8" w:uiPriority="39"/>
     <w:lsdException w:name="toc 9" w:uiPriority="39"/>
+    <w:lsdException w:name="header" w:uiPriority="0"/>
+    <w:lsdException w:name="footer" w:uiPriority="0"/>
     <w:lsdException w:name="caption" w:uiPriority="35" w:qFormat="1"/>
-    <w:lsdException w:name="Title" w:semiHidden="0" w:uiPriority="10" w:unhideWhenUsed="0" w:qFormat="1"/>
+    <w:lsdException w:name="page number" w:uiPriority="0"/>
+    <w:lsdException w:name="Title" w:semiHidden="0" w:uiPriority="0" w:unhideWhenUsed="0" w:qFormat="1"/>
     <w:lsdException w:name="Default Paragraph Font" w:uiPriority="1"/>
     <w:lsdException w:name="Subtitle" w:semiHidden="0" w:uiPriority="11" w:unhideWhenUsed="0" w:qFormat="1"/>
     <w:lsdException w:name="Strong" w:semiHidden="0" w:uiPriority="22" w:unhideWhenUsed="0" w:qFormat="1"/>
@@ -1467,6 +1968,209 @@
       <w:szCs w:val="24"/>
     </w:rPr>
   </w:style>
+  <w:style w:type="paragraph" w:styleId="Balk1">
+    <w:name w:val="heading 1"/>
+    <w:basedOn w:val="Normal"/>
+    <w:next w:val="Normal"/>
+    <w:link w:val="Balk1Char"/>
+    <w:qFormat/>
+    <w:rsid w:val="004A0BA3"/>
+    <w:pPr>
+      <w:keepNext/>
+      <w:widowControl w:val="0"/>
+      <w:numPr>
+        <w:numId w:val="1"/>
+      </w:numPr>
+      <w:spacing w:before="120" w:line="240" w:lineRule="atLeast"/>
+      <w:ind w:left="720" w:hanging="720"/>
+      <w:jc w:val="left"/>
+      <w:outlineLvl w:val="0"/>
+    </w:pPr>
+    <w:rPr>
+      <w:rFonts w:ascii="Arial" w:hAnsi="Arial"/>
+      <w:b/>
+      <w:szCs w:val="20"/>
+      <w:lang w:val="en-US"/>
+    </w:rPr>
+  </w:style>
+  <w:style w:type="paragraph" w:styleId="Balk2">
+    <w:name w:val="heading 2"/>
+    <w:basedOn w:val="Balk1"/>
+    <w:next w:val="Normal"/>
+    <w:link w:val="Balk2Char"/>
+    <w:qFormat/>
+    <w:rsid w:val="004A0BA3"/>
+    <w:pPr>
+      <w:numPr>
+        <w:ilvl w:val="1"/>
+      </w:numPr>
+      <w:outlineLvl w:val="1"/>
+    </w:pPr>
+    <w:rPr>
+      <w:sz w:val="20"/>
+    </w:rPr>
+  </w:style>
+  <w:style w:type="paragraph" w:styleId="Balk3">
+    <w:name w:val="heading 3"/>
+    <w:basedOn w:val="Balk1"/>
+    <w:next w:val="Normal"/>
+    <w:link w:val="Balk3Char"/>
+    <w:qFormat/>
+    <w:rsid w:val="004A0BA3"/>
+    <w:pPr>
+      <w:numPr>
+        <w:ilvl w:val="2"/>
+      </w:numPr>
+      <w:outlineLvl w:val="2"/>
+    </w:pPr>
+    <w:rPr>
+      <w:b w:val="0"/>
+      <w:i/>
+      <w:sz w:val="20"/>
+    </w:rPr>
+  </w:style>
+  <w:style w:type="paragraph" w:styleId="Balk4">
+    <w:name w:val="heading 4"/>
+    <w:basedOn w:val="Balk1"/>
+    <w:next w:val="Normal"/>
+    <w:link w:val="Balk4Char"/>
+    <w:qFormat/>
+    <w:rsid w:val="004A0BA3"/>
+    <w:pPr>
+      <w:numPr>
+        <w:ilvl w:val="3"/>
+      </w:numPr>
+      <w:outlineLvl w:val="3"/>
+    </w:pPr>
+    <w:rPr>
+      <w:b w:val="0"/>
+      <w:sz w:val="20"/>
+    </w:rPr>
+  </w:style>
+  <w:style w:type="paragraph" w:styleId="Balk5">
+    <w:name w:val="heading 5"/>
+    <w:basedOn w:val="Normal"/>
+    <w:next w:val="Normal"/>
+    <w:link w:val="Balk5Char"/>
+    <w:qFormat/>
+    <w:rsid w:val="004A0BA3"/>
+    <w:pPr>
+      <w:widowControl w:val="0"/>
+      <w:numPr>
+        <w:ilvl w:val="4"/>
+        <w:numId w:val="1"/>
+      </w:numPr>
+      <w:spacing w:before="240" w:line="240" w:lineRule="atLeast"/>
+      <w:ind w:left="2880"/>
+      <w:jc w:val="left"/>
+      <w:outlineLvl w:val="4"/>
+    </w:pPr>
+    <w:rPr>
+      <w:sz w:val="22"/>
+      <w:szCs w:val="20"/>
+      <w:lang w:val="en-US"/>
+    </w:rPr>
+  </w:style>
+  <w:style w:type="paragraph" w:styleId="Balk6">
+    <w:name w:val="heading 6"/>
+    <w:basedOn w:val="Normal"/>
+    <w:next w:val="Normal"/>
+    <w:link w:val="Balk6Char"/>
+    <w:qFormat/>
+    <w:rsid w:val="004A0BA3"/>
+    <w:pPr>
+      <w:widowControl w:val="0"/>
+      <w:numPr>
+        <w:ilvl w:val="5"/>
+        <w:numId w:val="1"/>
+      </w:numPr>
+      <w:spacing w:before="240" w:line="240" w:lineRule="atLeast"/>
+      <w:ind w:left="2880"/>
+      <w:jc w:val="left"/>
+      <w:outlineLvl w:val="5"/>
+    </w:pPr>
+    <w:rPr>
+      <w:i/>
+      <w:sz w:val="22"/>
+      <w:szCs w:val="20"/>
+      <w:lang w:val="en-US"/>
+    </w:rPr>
+  </w:style>
+  <w:style w:type="paragraph" w:styleId="Balk7">
+    <w:name w:val="heading 7"/>
+    <w:basedOn w:val="Normal"/>
+    <w:next w:val="Normal"/>
+    <w:link w:val="Balk7Char"/>
+    <w:qFormat/>
+    <w:rsid w:val="004A0BA3"/>
+    <w:pPr>
+      <w:widowControl w:val="0"/>
+      <w:numPr>
+        <w:ilvl w:val="6"/>
+        <w:numId w:val="1"/>
+      </w:numPr>
+      <w:spacing w:before="240" w:line="240" w:lineRule="atLeast"/>
+      <w:ind w:left="2880"/>
+      <w:jc w:val="left"/>
+      <w:outlineLvl w:val="6"/>
+    </w:pPr>
+    <w:rPr>
+      <w:sz w:val="20"/>
+      <w:szCs w:val="20"/>
+      <w:lang w:val="en-US"/>
+    </w:rPr>
+  </w:style>
+  <w:style w:type="paragraph" w:styleId="Balk8">
+    <w:name w:val="heading 8"/>
+    <w:basedOn w:val="Normal"/>
+    <w:next w:val="Normal"/>
+    <w:link w:val="Balk8Char"/>
+    <w:qFormat/>
+    <w:rsid w:val="004A0BA3"/>
+    <w:pPr>
+      <w:widowControl w:val="0"/>
+      <w:numPr>
+        <w:ilvl w:val="7"/>
+        <w:numId w:val="1"/>
+      </w:numPr>
+      <w:spacing w:before="240" w:line="240" w:lineRule="atLeast"/>
+      <w:ind w:left="2880"/>
+      <w:jc w:val="left"/>
+      <w:outlineLvl w:val="7"/>
+    </w:pPr>
+    <w:rPr>
+      <w:i/>
+      <w:sz w:val="20"/>
+      <w:szCs w:val="20"/>
+      <w:lang w:val="en-US"/>
+    </w:rPr>
+  </w:style>
+  <w:style w:type="paragraph" w:styleId="Balk9">
+    <w:name w:val="heading 9"/>
+    <w:basedOn w:val="Normal"/>
+    <w:next w:val="Normal"/>
+    <w:link w:val="Balk9Char"/>
+    <w:qFormat/>
+    <w:rsid w:val="004A0BA3"/>
+    <w:pPr>
+      <w:widowControl w:val="0"/>
+      <w:numPr>
+        <w:ilvl w:val="8"/>
+        <w:numId w:val="1"/>
+      </w:numPr>
+      <w:spacing w:before="240" w:line="240" w:lineRule="atLeast"/>
+      <w:ind w:left="2880"/>
+      <w:jc w:val="left"/>
+      <w:outlineLvl w:val="8"/>
+    </w:pPr>
+    <w:rPr>
+      <w:b/>
+      <w:i/>
+      <w:sz w:val="18"/>
+      <w:szCs w:val="20"/>
+      <w:lang w:val="en-US"/>
+    </w:rPr>
+  </w:style>
   <w:style w:type="character" w:default="1" w:styleId="VarsaylanParagrafYazTipi">
     <w:name w:val="Default Paragraph Font"/>
     <w:uiPriority w:val="1"/>
@@ -1569,6 +2273,210 @@
       <w:szCs w:val="16"/>
       <w:lang w:val="en-US"/>
     </w:rPr>
+  </w:style>
+  <w:style w:type="character" w:customStyle="1" w:styleId="Balk1Char">
+    <w:name w:val="Başlık 1 Char"/>
+    <w:basedOn w:val="VarsaylanParagrafYazTipi"/>
+    <w:link w:val="Balk1"/>
+    <w:rsid w:val="004A0BA3"/>
+    <w:rPr>
+      <w:rFonts w:ascii="Arial" w:eastAsia="Times New Roman" w:hAnsi="Arial" w:cs="Times New Roman"/>
+      <w:b/>
+      <w:sz w:val="24"/>
+      <w:szCs w:val="20"/>
+      <w:lang w:val="en-US"/>
+    </w:rPr>
+  </w:style>
+  <w:style w:type="character" w:customStyle="1" w:styleId="Balk2Char">
+    <w:name w:val="Başlık 2 Char"/>
+    <w:basedOn w:val="VarsaylanParagrafYazTipi"/>
+    <w:link w:val="Balk2"/>
+    <w:rsid w:val="004A0BA3"/>
+    <w:rPr>
+      <w:rFonts w:ascii="Arial" w:eastAsia="Times New Roman" w:hAnsi="Arial" w:cs="Times New Roman"/>
+      <w:b/>
+      <w:sz w:val="20"/>
+      <w:szCs w:val="20"/>
+      <w:lang w:val="en-US"/>
+    </w:rPr>
+  </w:style>
+  <w:style w:type="character" w:customStyle="1" w:styleId="Balk3Char">
+    <w:name w:val="Başlık 3 Char"/>
+    <w:basedOn w:val="VarsaylanParagrafYazTipi"/>
+    <w:link w:val="Balk3"/>
+    <w:rsid w:val="004A0BA3"/>
+    <w:rPr>
+      <w:rFonts w:ascii="Arial" w:eastAsia="Times New Roman" w:hAnsi="Arial" w:cs="Times New Roman"/>
+      <w:i/>
+      <w:sz w:val="20"/>
+      <w:szCs w:val="20"/>
+      <w:lang w:val="en-US"/>
+    </w:rPr>
+  </w:style>
+  <w:style w:type="character" w:customStyle="1" w:styleId="Balk4Char">
+    <w:name w:val="Başlık 4 Char"/>
+    <w:basedOn w:val="VarsaylanParagrafYazTipi"/>
+    <w:link w:val="Balk4"/>
+    <w:rsid w:val="004A0BA3"/>
+    <w:rPr>
+      <w:rFonts w:ascii="Arial" w:eastAsia="Times New Roman" w:hAnsi="Arial" w:cs="Times New Roman"/>
+      <w:sz w:val="20"/>
+      <w:szCs w:val="20"/>
+      <w:lang w:val="en-US"/>
+    </w:rPr>
+  </w:style>
+  <w:style w:type="character" w:customStyle="1" w:styleId="Balk5Char">
+    <w:name w:val="Başlık 5 Char"/>
+    <w:basedOn w:val="VarsaylanParagrafYazTipi"/>
+    <w:link w:val="Balk5"/>
+    <w:rsid w:val="004A0BA3"/>
+    <w:rPr>
+      <w:rFonts w:ascii="Times New Roman" w:eastAsia="Times New Roman" w:hAnsi="Times New Roman" w:cs="Times New Roman"/>
+      <w:szCs w:val="20"/>
+      <w:lang w:val="en-US"/>
+    </w:rPr>
+  </w:style>
+  <w:style w:type="character" w:customStyle="1" w:styleId="Balk6Char">
+    <w:name w:val="Başlık 6 Char"/>
+    <w:basedOn w:val="VarsaylanParagrafYazTipi"/>
+    <w:link w:val="Balk6"/>
+    <w:rsid w:val="004A0BA3"/>
+    <w:rPr>
+      <w:rFonts w:ascii="Times New Roman" w:eastAsia="Times New Roman" w:hAnsi="Times New Roman" w:cs="Times New Roman"/>
+      <w:i/>
+      <w:szCs w:val="20"/>
+      <w:lang w:val="en-US"/>
+    </w:rPr>
+  </w:style>
+  <w:style w:type="character" w:customStyle="1" w:styleId="Balk7Char">
+    <w:name w:val="Başlık 7 Char"/>
+    <w:basedOn w:val="VarsaylanParagrafYazTipi"/>
+    <w:link w:val="Balk7"/>
+    <w:rsid w:val="004A0BA3"/>
+    <w:rPr>
+      <w:rFonts w:ascii="Times New Roman" w:eastAsia="Times New Roman" w:hAnsi="Times New Roman" w:cs="Times New Roman"/>
+      <w:sz w:val="20"/>
+      <w:szCs w:val="20"/>
+      <w:lang w:val="en-US"/>
+    </w:rPr>
+  </w:style>
+  <w:style w:type="character" w:customStyle="1" w:styleId="Balk8Char">
+    <w:name w:val="Başlık 8 Char"/>
+    <w:basedOn w:val="VarsaylanParagrafYazTipi"/>
+    <w:link w:val="Balk8"/>
+    <w:rsid w:val="004A0BA3"/>
+    <w:rPr>
+      <w:rFonts w:ascii="Times New Roman" w:eastAsia="Times New Roman" w:hAnsi="Times New Roman" w:cs="Times New Roman"/>
+      <w:i/>
+      <w:sz w:val="20"/>
+      <w:szCs w:val="20"/>
+      <w:lang w:val="en-US"/>
+    </w:rPr>
+  </w:style>
+  <w:style w:type="character" w:customStyle="1" w:styleId="Balk9Char">
+    <w:name w:val="Başlık 9 Char"/>
+    <w:basedOn w:val="VarsaylanParagrafYazTipi"/>
+    <w:link w:val="Balk9"/>
+    <w:rsid w:val="004A0BA3"/>
+    <w:rPr>
+      <w:rFonts w:ascii="Times New Roman" w:eastAsia="Times New Roman" w:hAnsi="Times New Roman" w:cs="Times New Roman"/>
+      <w:b/>
+      <w:i/>
+      <w:sz w:val="18"/>
+      <w:szCs w:val="20"/>
+      <w:lang w:val="en-US"/>
+    </w:rPr>
+  </w:style>
+  <w:style w:type="paragraph" w:styleId="KonuBal">
+    <w:name w:val="Title"/>
+    <w:basedOn w:val="Normal"/>
+    <w:next w:val="Normal"/>
+    <w:link w:val="KonuBalChar"/>
+    <w:qFormat/>
+    <w:rsid w:val="004A0BA3"/>
+    <w:pPr>
+      <w:widowControl w:val="0"/>
+      <w:spacing w:before="0" w:after="0"/>
+      <w:ind w:left="0"/>
+      <w:jc w:val="center"/>
+    </w:pPr>
+    <w:rPr>
+      <w:rFonts w:ascii="Arial" w:hAnsi="Arial"/>
+      <w:b/>
+      <w:sz w:val="36"/>
+      <w:szCs w:val="20"/>
+      <w:lang w:val="en-US"/>
+    </w:rPr>
+  </w:style>
+  <w:style w:type="character" w:customStyle="1" w:styleId="KonuBalChar">
+    <w:name w:val="Konu Başlığı Char"/>
+    <w:basedOn w:val="VarsaylanParagrafYazTipi"/>
+    <w:link w:val="KonuBal"/>
+    <w:rsid w:val="004A0BA3"/>
+    <w:rPr>
+      <w:rFonts w:ascii="Arial" w:eastAsia="Times New Roman" w:hAnsi="Arial" w:cs="Times New Roman"/>
+      <w:b/>
+      <w:sz w:val="36"/>
+      <w:szCs w:val="20"/>
+      <w:lang w:val="en-US"/>
+    </w:rPr>
+  </w:style>
+  <w:style w:type="paragraph" w:styleId="stbilgi">
+    <w:name w:val="header"/>
+    <w:basedOn w:val="Normal"/>
+    <w:link w:val="stbilgiChar"/>
+    <w:unhideWhenUsed/>
+    <w:rsid w:val="004127D5"/>
+    <w:pPr>
+      <w:tabs>
+        <w:tab w:val="center" w:pos="4536"/>
+        <w:tab w:val="right" w:pos="9072"/>
+      </w:tabs>
+      <w:spacing w:before="0" w:after="0"/>
+    </w:pPr>
+  </w:style>
+  <w:style w:type="character" w:customStyle="1" w:styleId="stbilgiChar">
+    <w:name w:val="Üstbilgi Char"/>
+    <w:basedOn w:val="VarsaylanParagrafYazTipi"/>
+    <w:link w:val="stbilgi"/>
+    <w:uiPriority w:val="99"/>
+    <w:rsid w:val="004127D5"/>
+    <w:rPr>
+      <w:rFonts w:ascii="Times New Roman" w:eastAsia="Times New Roman" w:hAnsi="Times New Roman" w:cs="Times New Roman"/>
+      <w:sz w:val="24"/>
+      <w:szCs w:val="24"/>
+    </w:rPr>
+  </w:style>
+  <w:style w:type="paragraph" w:styleId="Altbilgi">
+    <w:name w:val="footer"/>
+    <w:basedOn w:val="Normal"/>
+    <w:link w:val="AltbilgiChar"/>
+    <w:unhideWhenUsed/>
+    <w:rsid w:val="004127D5"/>
+    <w:pPr>
+      <w:tabs>
+        <w:tab w:val="center" w:pos="4536"/>
+        <w:tab w:val="right" w:pos="9072"/>
+      </w:tabs>
+      <w:spacing w:before="0" w:after="0"/>
+    </w:pPr>
+  </w:style>
+  <w:style w:type="character" w:customStyle="1" w:styleId="AltbilgiChar">
+    <w:name w:val="Altbilgi Char"/>
+    <w:basedOn w:val="VarsaylanParagrafYazTipi"/>
+    <w:link w:val="Altbilgi"/>
+    <w:uiPriority w:val="99"/>
+    <w:rsid w:val="004127D5"/>
+    <w:rPr>
+      <w:rFonts w:ascii="Times New Roman" w:eastAsia="Times New Roman" w:hAnsi="Times New Roman" w:cs="Times New Roman"/>
+      <w:sz w:val="24"/>
+      <w:szCs w:val="24"/>
+    </w:rPr>
+  </w:style>
+  <w:style w:type="character" w:styleId="SayfaNumaras">
+    <w:name w:val="page number"/>
+    <w:basedOn w:val="VarsaylanParagrafYazTipi"/>
+    <w:rsid w:val="004127D5"/>
   </w:style>
 </w:styles>
 </file>
@@ -1592,15 +2500,15 @@
   </w:docDefaults>
   <w:latentStyles w:defLockedState="0" w:defUIPriority="99" w:defSemiHidden="1" w:defUnhideWhenUsed="1" w:defQFormat="0" w:count="267">
     <w:lsdException w:name="Normal" w:semiHidden="0" w:uiPriority="0" w:unhideWhenUsed="0" w:qFormat="1"/>
-    <w:lsdException w:name="heading 1" w:semiHidden="0" w:uiPriority="9" w:unhideWhenUsed="0" w:qFormat="1"/>
-    <w:lsdException w:name="heading 2" w:uiPriority="9" w:qFormat="1"/>
-    <w:lsdException w:name="heading 3" w:uiPriority="9" w:qFormat="1"/>
-    <w:lsdException w:name="heading 4" w:uiPriority="9" w:qFormat="1"/>
-    <w:lsdException w:name="heading 5" w:uiPriority="9" w:qFormat="1"/>
-    <w:lsdException w:name="heading 6" w:uiPriority="9" w:qFormat="1"/>
-    <w:lsdException w:name="heading 7" w:uiPriority="9" w:qFormat="1"/>
-    <w:lsdException w:name="heading 8" w:uiPriority="9" w:qFormat="1"/>
-    <w:lsdException w:name="heading 9" w:uiPriority="9" w:qFormat="1"/>
+    <w:lsdException w:name="heading 1" w:semiHidden="0" w:uiPriority="0" w:unhideWhenUsed="0" w:qFormat="1"/>
+    <w:lsdException w:name="heading 2" w:uiPriority="0" w:qFormat="1"/>
+    <w:lsdException w:name="heading 3" w:uiPriority="0" w:qFormat="1"/>
+    <w:lsdException w:name="heading 4" w:uiPriority="0" w:qFormat="1"/>
+    <w:lsdException w:name="heading 5" w:uiPriority="0" w:qFormat="1"/>
+    <w:lsdException w:name="heading 6" w:uiPriority="0" w:qFormat="1"/>
+    <w:lsdException w:name="heading 7" w:uiPriority="0" w:qFormat="1"/>
+    <w:lsdException w:name="heading 8" w:uiPriority="0" w:qFormat="1"/>
+    <w:lsdException w:name="heading 9" w:uiPriority="0" w:qFormat="1"/>
     <w:lsdException w:name="toc 1" w:uiPriority="39"/>
     <w:lsdException w:name="toc 2" w:uiPriority="39"/>
     <w:lsdException w:name="toc 3" w:uiPriority="39"/>
@@ -1610,8 +2518,11 @@
     <w:lsdException w:name="toc 7" w:uiPriority="39"/>
     <w:lsdException w:name="toc 8" w:uiPriority="39"/>
     <w:lsdException w:name="toc 9" w:uiPriority="39"/>
+    <w:lsdException w:name="header" w:uiPriority="0"/>
+    <w:lsdException w:name="footer" w:uiPriority="0"/>
     <w:lsdException w:name="caption" w:uiPriority="35" w:qFormat="1"/>
-    <w:lsdException w:name="Title" w:semiHidden="0" w:uiPriority="10" w:unhideWhenUsed="0" w:qFormat="1"/>
+    <w:lsdException w:name="page number" w:uiPriority="0"/>
+    <w:lsdException w:name="Title" w:semiHidden="0" w:uiPriority="0" w:unhideWhenUsed="0" w:qFormat="1"/>
     <w:lsdException w:name="Default Paragraph Font" w:uiPriority="1"/>
     <w:lsdException w:name="Subtitle" w:semiHidden="0" w:uiPriority="11" w:unhideWhenUsed="0" w:qFormat="1"/>
     <w:lsdException w:name="Strong" w:semiHidden="0" w:uiPriority="22" w:unhideWhenUsed="0" w:qFormat="1"/>
@@ -1744,6 +2655,209 @@
       <w:szCs w:val="24"/>
     </w:rPr>
   </w:style>
+  <w:style w:type="paragraph" w:styleId="Balk1">
+    <w:name w:val="heading 1"/>
+    <w:basedOn w:val="Normal"/>
+    <w:next w:val="Normal"/>
+    <w:link w:val="Balk1Char"/>
+    <w:qFormat/>
+    <w:rsid w:val="004A0BA3"/>
+    <w:pPr>
+      <w:keepNext/>
+      <w:widowControl w:val="0"/>
+      <w:numPr>
+        <w:numId w:val="1"/>
+      </w:numPr>
+      <w:spacing w:before="120" w:line="240" w:lineRule="atLeast"/>
+      <w:ind w:left="720" w:hanging="720"/>
+      <w:jc w:val="left"/>
+      <w:outlineLvl w:val="0"/>
+    </w:pPr>
+    <w:rPr>
+      <w:rFonts w:ascii="Arial" w:hAnsi="Arial"/>
+      <w:b/>
+      <w:szCs w:val="20"/>
+      <w:lang w:val="en-US"/>
+    </w:rPr>
+  </w:style>
+  <w:style w:type="paragraph" w:styleId="Balk2">
+    <w:name w:val="heading 2"/>
+    <w:basedOn w:val="Balk1"/>
+    <w:next w:val="Normal"/>
+    <w:link w:val="Balk2Char"/>
+    <w:qFormat/>
+    <w:rsid w:val="004A0BA3"/>
+    <w:pPr>
+      <w:numPr>
+        <w:ilvl w:val="1"/>
+      </w:numPr>
+      <w:outlineLvl w:val="1"/>
+    </w:pPr>
+    <w:rPr>
+      <w:sz w:val="20"/>
+    </w:rPr>
+  </w:style>
+  <w:style w:type="paragraph" w:styleId="Balk3">
+    <w:name w:val="heading 3"/>
+    <w:basedOn w:val="Balk1"/>
+    <w:next w:val="Normal"/>
+    <w:link w:val="Balk3Char"/>
+    <w:qFormat/>
+    <w:rsid w:val="004A0BA3"/>
+    <w:pPr>
+      <w:numPr>
+        <w:ilvl w:val="2"/>
+      </w:numPr>
+      <w:outlineLvl w:val="2"/>
+    </w:pPr>
+    <w:rPr>
+      <w:b w:val="0"/>
+      <w:i/>
+      <w:sz w:val="20"/>
+    </w:rPr>
+  </w:style>
+  <w:style w:type="paragraph" w:styleId="Balk4">
+    <w:name w:val="heading 4"/>
+    <w:basedOn w:val="Balk1"/>
+    <w:next w:val="Normal"/>
+    <w:link w:val="Balk4Char"/>
+    <w:qFormat/>
+    <w:rsid w:val="004A0BA3"/>
+    <w:pPr>
+      <w:numPr>
+        <w:ilvl w:val="3"/>
+      </w:numPr>
+      <w:outlineLvl w:val="3"/>
+    </w:pPr>
+    <w:rPr>
+      <w:b w:val="0"/>
+      <w:sz w:val="20"/>
+    </w:rPr>
+  </w:style>
+  <w:style w:type="paragraph" w:styleId="Balk5">
+    <w:name w:val="heading 5"/>
+    <w:basedOn w:val="Normal"/>
+    <w:next w:val="Normal"/>
+    <w:link w:val="Balk5Char"/>
+    <w:qFormat/>
+    <w:rsid w:val="004A0BA3"/>
+    <w:pPr>
+      <w:widowControl w:val="0"/>
+      <w:numPr>
+        <w:ilvl w:val="4"/>
+        <w:numId w:val="1"/>
+      </w:numPr>
+      <w:spacing w:before="240" w:line="240" w:lineRule="atLeast"/>
+      <w:ind w:left="2880"/>
+      <w:jc w:val="left"/>
+      <w:outlineLvl w:val="4"/>
+    </w:pPr>
+    <w:rPr>
+      <w:sz w:val="22"/>
+      <w:szCs w:val="20"/>
+      <w:lang w:val="en-US"/>
+    </w:rPr>
+  </w:style>
+  <w:style w:type="paragraph" w:styleId="Balk6">
+    <w:name w:val="heading 6"/>
+    <w:basedOn w:val="Normal"/>
+    <w:next w:val="Normal"/>
+    <w:link w:val="Balk6Char"/>
+    <w:qFormat/>
+    <w:rsid w:val="004A0BA3"/>
+    <w:pPr>
+      <w:widowControl w:val="0"/>
+      <w:numPr>
+        <w:ilvl w:val="5"/>
+        <w:numId w:val="1"/>
+      </w:numPr>
+      <w:spacing w:before="240" w:line="240" w:lineRule="atLeast"/>
+      <w:ind w:left="2880"/>
+      <w:jc w:val="left"/>
+      <w:outlineLvl w:val="5"/>
+    </w:pPr>
+    <w:rPr>
+      <w:i/>
+      <w:sz w:val="22"/>
+      <w:szCs w:val="20"/>
+      <w:lang w:val="en-US"/>
+    </w:rPr>
+  </w:style>
+  <w:style w:type="paragraph" w:styleId="Balk7">
+    <w:name w:val="heading 7"/>
+    <w:basedOn w:val="Normal"/>
+    <w:next w:val="Normal"/>
+    <w:link w:val="Balk7Char"/>
+    <w:qFormat/>
+    <w:rsid w:val="004A0BA3"/>
+    <w:pPr>
+      <w:widowControl w:val="0"/>
+      <w:numPr>
+        <w:ilvl w:val="6"/>
+        <w:numId w:val="1"/>
+      </w:numPr>
+      <w:spacing w:before="240" w:line="240" w:lineRule="atLeast"/>
+      <w:ind w:left="2880"/>
+      <w:jc w:val="left"/>
+      <w:outlineLvl w:val="6"/>
+    </w:pPr>
+    <w:rPr>
+      <w:sz w:val="20"/>
+      <w:szCs w:val="20"/>
+      <w:lang w:val="en-US"/>
+    </w:rPr>
+  </w:style>
+  <w:style w:type="paragraph" w:styleId="Balk8">
+    <w:name w:val="heading 8"/>
+    <w:basedOn w:val="Normal"/>
+    <w:next w:val="Normal"/>
+    <w:link w:val="Balk8Char"/>
+    <w:qFormat/>
+    <w:rsid w:val="004A0BA3"/>
+    <w:pPr>
+      <w:widowControl w:val="0"/>
+      <w:numPr>
+        <w:ilvl w:val="7"/>
+        <w:numId w:val="1"/>
+      </w:numPr>
+      <w:spacing w:before="240" w:line="240" w:lineRule="atLeast"/>
+      <w:ind w:left="2880"/>
+      <w:jc w:val="left"/>
+      <w:outlineLvl w:val="7"/>
+    </w:pPr>
+    <w:rPr>
+      <w:i/>
+      <w:sz w:val="20"/>
+      <w:szCs w:val="20"/>
+      <w:lang w:val="en-US"/>
+    </w:rPr>
+  </w:style>
+  <w:style w:type="paragraph" w:styleId="Balk9">
+    <w:name w:val="heading 9"/>
+    <w:basedOn w:val="Normal"/>
+    <w:next w:val="Normal"/>
+    <w:link w:val="Balk9Char"/>
+    <w:qFormat/>
+    <w:rsid w:val="004A0BA3"/>
+    <w:pPr>
+      <w:widowControl w:val="0"/>
+      <w:numPr>
+        <w:ilvl w:val="8"/>
+        <w:numId w:val="1"/>
+      </w:numPr>
+      <w:spacing w:before="240" w:line="240" w:lineRule="atLeast"/>
+      <w:ind w:left="2880"/>
+      <w:jc w:val="left"/>
+      <w:outlineLvl w:val="8"/>
+    </w:pPr>
+    <w:rPr>
+      <w:b/>
+      <w:i/>
+      <w:sz w:val="18"/>
+      <w:szCs w:val="20"/>
+      <w:lang w:val="en-US"/>
+    </w:rPr>
+  </w:style>
   <w:style w:type="character" w:default="1" w:styleId="VarsaylanParagrafYazTipi">
     <w:name w:val="Default Paragraph Font"/>
     <w:uiPriority w:val="1"/>
@@ -1846,6 +2960,210 @@
       <w:szCs w:val="16"/>
       <w:lang w:val="en-US"/>
     </w:rPr>
+  </w:style>
+  <w:style w:type="character" w:customStyle="1" w:styleId="Balk1Char">
+    <w:name w:val="Başlık 1 Char"/>
+    <w:basedOn w:val="VarsaylanParagrafYazTipi"/>
+    <w:link w:val="Balk1"/>
+    <w:rsid w:val="004A0BA3"/>
+    <w:rPr>
+      <w:rFonts w:ascii="Arial" w:eastAsia="Times New Roman" w:hAnsi="Arial" w:cs="Times New Roman"/>
+      <w:b/>
+      <w:sz w:val="24"/>
+      <w:szCs w:val="20"/>
+      <w:lang w:val="en-US"/>
+    </w:rPr>
+  </w:style>
+  <w:style w:type="character" w:customStyle="1" w:styleId="Balk2Char">
+    <w:name w:val="Başlık 2 Char"/>
+    <w:basedOn w:val="VarsaylanParagrafYazTipi"/>
+    <w:link w:val="Balk2"/>
+    <w:rsid w:val="004A0BA3"/>
+    <w:rPr>
+      <w:rFonts w:ascii="Arial" w:eastAsia="Times New Roman" w:hAnsi="Arial" w:cs="Times New Roman"/>
+      <w:b/>
+      <w:sz w:val="20"/>
+      <w:szCs w:val="20"/>
+      <w:lang w:val="en-US"/>
+    </w:rPr>
+  </w:style>
+  <w:style w:type="character" w:customStyle="1" w:styleId="Balk3Char">
+    <w:name w:val="Başlık 3 Char"/>
+    <w:basedOn w:val="VarsaylanParagrafYazTipi"/>
+    <w:link w:val="Balk3"/>
+    <w:rsid w:val="004A0BA3"/>
+    <w:rPr>
+      <w:rFonts w:ascii="Arial" w:eastAsia="Times New Roman" w:hAnsi="Arial" w:cs="Times New Roman"/>
+      <w:i/>
+      <w:sz w:val="20"/>
+      <w:szCs w:val="20"/>
+      <w:lang w:val="en-US"/>
+    </w:rPr>
+  </w:style>
+  <w:style w:type="character" w:customStyle="1" w:styleId="Balk4Char">
+    <w:name w:val="Başlık 4 Char"/>
+    <w:basedOn w:val="VarsaylanParagrafYazTipi"/>
+    <w:link w:val="Balk4"/>
+    <w:rsid w:val="004A0BA3"/>
+    <w:rPr>
+      <w:rFonts w:ascii="Arial" w:eastAsia="Times New Roman" w:hAnsi="Arial" w:cs="Times New Roman"/>
+      <w:sz w:val="20"/>
+      <w:szCs w:val="20"/>
+      <w:lang w:val="en-US"/>
+    </w:rPr>
+  </w:style>
+  <w:style w:type="character" w:customStyle="1" w:styleId="Balk5Char">
+    <w:name w:val="Başlık 5 Char"/>
+    <w:basedOn w:val="VarsaylanParagrafYazTipi"/>
+    <w:link w:val="Balk5"/>
+    <w:rsid w:val="004A0BA3"/>
+    <w:rPr>
+      <w:rFonts w:ascii="Times New Roman" w:eastAsia="Times New Roman" w:hAnsi="Times New Roman" w:cs="Times New Roman"/>
+      <w:szCs w:val="20"/>
+      <w:lang w:val="en-US"/>
+    </w:rPr>
+  </w:style>
+  <w:style w:type="character" w:customStyle="1" w:styleId="Balk6Char">
+    <w:name w:val="Başlık 6 Char"/>
+    <w:basedOn w:val="VarsaylanParagrafYazTipi"/>
+    <w:link w:val="Balk6"/>
+    <w:rsid w:val="004A0BA3"/>
+    <w:rPr>
+      <w:rFonts w:ascii="Times New Roman" w:eastAsia="Times New Roman" w:hAnsi="Times New Roman" w:cs="Times New Roman"/>
+      <w:i/>
+      <w:szCs w:val="20"/>
+      <w:lang w:val="en-US"/>
+    </w:rPr>
+  </w:style>
+  <w:style w:type="character" w:customStyle="1" w:styleId="Balk7Char">
+    <w:name w:val="Başlık 7 Char"/>
+    <w:basedOn w:val="VarsaylanParagrafYazTipi"/>
+    <w:link w:val="Balk7"/>
+    <w:rsid w:val="004A0BA3"/>
+    <w:rPr>
+      <w:rFonts w:ascii="Times New Roman" w:eastAsia="Times New Roman" w:hAnsi="Times New Roman" w:cs="Times New Roman"/>
+      <w:sz w:val="20"/>
+      <w:szCs w:val="20"/>
+      <w:lang w:val="en-US"/>
+    </w:rPr>
+  </w:style>
+  <w:style w:type="character" w:customStyle="1" w:styleId="Balk8Char">
+    <w:name w:val="Başlık 8 Char"/>
+    <w:basedOn w:val="VarsaylanParagrafYazTipi"/>
+    <w:link w:val="Balk8"/>
+    <w:rsid w:val="004A0BA3"/>
+    <w:rPr>
+      <w:rFonts w:ascii="Times New Roman" w:eastAsia="Times New Roman" w:hAnsi="Times New Roman" w:cs="Times New Roman"/>
+      <w:i/>
+      <w:sz w:val="20"/>
+      <w:szCs w:val="20"/>
+      <w:lang w:val="en-US"/>
+    </w:rPr>
+  </w:style>
+  <w:style w:type="character" w:customStyle="1" w:styleId="Balk9Char">
+    <w:name w:val="Başlık 9 Char"/>
+    <w:basedOn w:val="VarsaylanParagrafYazTipi"/>
+    <w:link w:val="Balk9"/>
+    <w:rsid w:val="004A0BA3"/>
+    <w:rPr>
+      <w:rFonts w:ascii="Times New Roman" w:eastAsia="Times New Roman" w:hAnsi="Times New Roman" w:cs="Times New Roman"/>
+      <w:b/>
+      <w:i/>
+      <w:sz w:val="18"/>
+      <w:szCs w:val="20"/>
+      <w:lang w:val="en-US"/>
+    </w:rPr>
+  </w:style>
+  <w:style w:type="paragraph" w:styleId="KonuBal">
+    <w:name w:val="Title"/>
+    <w:basedOn w:val="Normal"/>
+    <w:next w:val="Normal"/>
+    <w:link w:val="KonuBalChar"/>
+    <w:qFormat/>
+    <w:rsid w:val="004A0BA3"/>
+    <w:pPr>
+      <w:widowControl w:val="0"/>
+      <w:spacing w:before="0" w:after="0"/>
+      <w:ind w:left="0"/>
+      <w:jc w:val="center"/>
+    </w:pPr>
+    <w:rPr>
+      <w:rFonts w:ascii="Arial" w:hAnsi="Arial"/>
+      <w:b/>
+      <w:sz w:val="36"/>
+      <w:szCs w:val="20"/>
+      <w:lang w:val="en-US"/>
+    </w:rPr>
+  </w:style>
+  <w:style w:type="character" w:customStyle="1" w:styleId="KonuBalChar">
+    <w:name w:val="Konu Başlığı Char"/>
+    <w:basedOn w:val="VarsaylanParagrafYazTipi"/>
+    <w:link w:val="KonuBal"/>
+    <w:rsid w:val="004A0BA3"/>
+    <w:rPr>
+      <w:rFonts w:ascii="Arial" w:eastAsia="Times New Roman" w:hAnsi="Arial" w:cs="Times New Roman"/>
+      <w:b/>
+      <w:sz w:val="36"/>
+      <w:szCs w:val="20"/>
+      <w:lang w:val="en-US"/>
+    </w:rPr>
+  </w:style>
+  <w:style w:type="paragraph" w:styleId="stbilgi">
+    <w:name w:val="header"/>
+    <w:basedOn w:val="Normal"/>
+    <w:link w:val="stbilgiChar"/>
+    <w:unhideWhenUsed/>
+    <w:rsid w:val="004127D5"/>
+    <w:pPr>
+      <w:tabs>
+        <w:tab w:val="center" w:pos="4536"/>
+        <w:tab w:val="right" w:pos="9072"/>
+      </w:tabs>
+      <w:spacing w:before="0" w:after="0"/>
+    </w:pPr>
+  </w:style>
+  <w:style w:type="character" w:customStyle="1" w:styleId="stbilgiChar">
+    <w:name w:val="Üstbilgi Char"/>
+    <w:basedOn w:val="VarsaylanParagrafYazTipi"/>
+    <w:link w:val="stbilgi"/>
+    <w:uiPriority w:val="99"/>
+    <w:rsid w:val="004127D5"/>
+    <w:rPr>
+      <w:rFonts w:ascii="Times New Roman" w:eastAsia="Times New Roman" w:hAnsi="Times New Roman" w:cs="Times New Roman"/>
+      <w:sz w:val="24"/>
+      <w:szCs w:val="24"/>
+    </w:rPr>
+  </w:style>
+  <w:style w:type="paragraph" w:styleId="Altbilgi">
+    <w:name w:val="footer"/>
+    <w:basedOn w:val="Normal"/>
+    <w:link w:val="AltbilgiChar"/>
+    <w:unhideWhenUsed/>
+    <w:rsid w:val="004127D5"/>
+    <w:pPr>
+      <w:tabs>
+        <w:tab w:val="center" w:pos="4536"/>
+        <w:tab w:val="right" w:pos="9072"/>
+      </w:tabs>
+      <w:spacing w:before="0" w:after="0"/>
+    </w:pPr>
+  </w:style>
+  <w:style w:type="character" w:customStyle="1" w:styleId="AltbilgiChar">
+    <w:name w:val="Altbilgi Char"/>
+    <w:basedOn w:val="VarsaylanParagrafYazTipi"/>
+    <w:link w:val="Altbilgi"/>
+    <w:uiPriority w:val="99"/>
+    <w:rsid w:val="004127D5"/>
+    <w:rPr>
+      <w:rFonts w:ascii="Times New Roman" w:eastAsia="Times New Roman" w:hAnsi="Times New Roman" w:cs="Times New Roman"/>
+      <w:sz w:val="24"/>
+      <w:szCs w:val="24"/>
+    </w:rPr>
+  </w:style>
+  <w:style w:type="character" w:styleId="SayfaNumaras">
+    <w:name w:val="page number"/>
+    <w:basedOn w:val="VarsaylanParagrafYazTipi"/>
+    <w:rsid w:val="004127D5"/>
   </w:style>
 </w:styles>
 </file>

</xml_diff>